<commit_message>
Changes made during practice
</commit_message>
<xml_diff>
--- a/2-Demo/DemoDocument.docx
+++ b/2-Demo/DemoDocument.docx
@@ -2830,18 +2830,13 @@
       </w:r>
       <w:proofErr w:type="spellEnd"/>
       <w:r>
-        <w:t xml:space="preserve"> work in </w:t>
-      </w:r>
-      <w:proofErr w:type="spellStart"/>
-      <w:r>
-        <w:t>pract</w:t>
+        <w:t xml:space="preserve"> work in pract</w:t>
       </w:r>
       <w:r>
         <w:t>ice.</w:t>
       </w:r>
     </w:p>
     <w:p>
-      <w:proofErr w:type="spellEnd"/>
       <w:r>
         <w:t xml:space="preserve">Open </w:t>
       </w:r>
@@ -4143,7 +4138,7 @@
         <w:pStyle w:val="code"/>
       </w:pPr>
       <w:r>
-        <w:t xml:space="preserve">     </w:t>
+        <w:t xml:space="preserve">   </w:t>
       </w:r>
       <w:proofErr w:type="spellStart"/>
       <w:r>
@@ -4179,12 +4174,18 @@
     <w:p>
       <w:pPr>
         <w:pStyle w:val="code"/>
-      </w:pPr>
+        <w:rPr>
+          <w:color w:val="2E0D6E"/>
+        </w:rPr>
+      </w:pPr>
+      <w:r>
+        <w:t xml:space="preserve">   </w:t>
+      </w:r>
       <w:r>
         <w:rPr>
           <w:color w:val="AA0D91"/>
         </w:rPr>
-        <w:t xml:space="preserve">  let</w:t>
+        <w:t>let</w:t>
       </w:r>
       <w:r>
         <w:t xml:space="preserve"> cell = </w:t>
@@ -4200,6 +4201,17 @@
         <w:t>dequeueReusableCellWithIdentifier</w:t>
       </w:r>
       <w:proofErr w:type="spellEnd"/>
+    </w:p>
+    <w:p>
+      <w:pPr>
+        <w:pStyle w:val="code"/>
+      </w:pPr>
+      <w:r>
+        <w:rPr>
+          <w:color w:val="2E0D6E"/>
+        </w:rPr>
+        <w:t xml:space="preserve">      </w:t>
+      </w:r>
       <w:r>
         <w:t>(</w:t>
       </w:r>
@@ -4207,10 +4219,40 @@
         <w:rPr>
           <w:color w:val="C41A16"/>
         </w:rPr>
-        <w:t>"Cell"</w:t>
-      </w:r>
-      <w:r>
-        <w:t>)</w:t>
+        <w:t>"</w:t>
+      </w:r>
+      <w:proofErr w:type="spellStart"/>
+      <w:r>
+        <w:rPr>
+          <w:color w:val="C41A16"/>
+        </w:rPr>
+        <w:t>StoryTimeCell</w:t>
+      </w:r>
+      <w:proofErr w:type="spellEnd"/>
+      <w:r>
+        <w:rPr>
+          <w:color w:val="C41A16"/>
+        </w:rPr>
+        <w:t>"</w:t>
+      </w:r>
+      <w:r>
+        <w:t xml:space="preserve">, </w:t>
+      </w:r>
+      <w:proofErr w:type="spellStart"/>
+      <w:r>
+        <w:t>forIndexPath</w:t>
+      </w:r>
+      <w:proofErr w:type="spellEnd"/>
+      <w:r>
+        <w:t xml:space="preserve">: </w:t>
+      </w:r>
+      <w:proofErr w:type="spellStart"/>
+      <w:r>
+        <w:t>indexPath</w:t>
+      </w:r>
+      <w:proofErr w:type="spellEnd"/>
+      <w:r>
+        <w:t xml:space="preserve">) </w:t>
       </w:r>
       <w:r>
         <w:rPr>
@@ -4227,7 +4269,7 @@
         <w:pStyle w:val="code"/>
       </w:pPr>
       <w:r>
-        <w:t xml:space="preserve">             </w:t>
+        <w:t xml:space="preserve">      </w:t>
       </w:r>
       <w:proofErr w:type="spellStart"/>
       <w:r>
@@ -4243,25 +4285,156 @@
         <w:pStyle w:val="code"/>
       </w:pPr>
       <w:r>
+        <w:t xml:space="preserve">   </w:t>
+      </w:r>
+      <w:proofErr w:type="spellStart"/>
+      <w:r>
+        <w:rPr>
+          <w:color w:val="AA0D91"/>
+        </w:rPr>
+        <w:t>var</w:t>
+      </w:r>
+      <w:proofErr w:type="spellEnd"/>
+      <w:r>
+        <w:t xml:space="preserve"> story: </w:t>
+      </w:r>
+      <w:r>
+        <w:rPr>
+          <w:color w:val="3F6E74"/>
+        </w:rPr>
+        <w:t>Story</w:t>
+      </w:r>
+      <w:r>
+        <w:t>!</w:t>
+      </w:r>
+    </w:p>
+    <w:p>
+      <w:pPr>
+        <w:pStyle w:val="code"/>
+      </w:pPr>
+      <w:r>
+        <w:t xml:space="preserve">   </w:t>
+      </w:r>
+      <w:r>
+        <w:rPr>
+          <w:color w:val="AA0D91"/>
+        </w:rPr>
+        <w:t>if</w:t>
+      </w:r>
+      <w:r>
+        <w:t xml:space="preserve"> </w:t>
+      </w:r>
+      <w:proofErr w:type="spellStart"/>
+      <w:r>
+        <w:t>indexPath.</w:t>
+      </w:r>
+      <w:r>
+        <w:rPr>
+          <w:color w:val="5C2699"/>
+        </w:rPr>
+        <w:t>section</w:t>
+      </w:r>
+      <w:proofErr w:type="spellEnd"/>
+      <w:r>
+        <w:t xml:space="preserve"> == </w:t>
+      </w:r>
+      <w:r>
+        <w:rPr>
+          <w:color w:val="1C00CF"/>
+        </w:rPr>
+        <w:t>0</w:t>
+      </w:r>
+      <w:r>
+        <w:t xml:space="preserve"> {</w:t>
+      </w:r>
+    </w:p>
+    <w:p>
+      <w:pPr>
+        <w:pStyle w:val="code"/>
+      </w:pPr>
+      <w:r>
+        <w:t xml:space="preserve">   </w:t>
+      </w:r>
+      <w:r>
         <w:t xml:space="preserve">  </w:t>
       </w:r>
-      <w:proofErr w:type="spellStart"/>
+      <w:r>
+        <w:t xml:space="preserve">story = </w:t>
+      </w:r>
+      <w:proofErr w:type="spellStart"/>
+      <w:r>
+        <w:rPr>
+          <w:color w:val="3F6E74"/>
+        </w:rPr>
+        <w:t>zombieStories</w:t>
+      </w:r>
+      <w:proofErr w:type="spellEnd"/>
+      <w:r>
+        <w:t>[</w:t>
+      </w:r>
+      <w:proofErr w:type="spellStart"/>
+      <w:r>
+        <w:t>indexPath.</w:t>
+      </w:r>
+      <w:r>
+        <w:rPr>
+          <w:color w:val="5C2699"/>
+        </w:rPr>
+        <w:t>row</w:t>
+      </w:r>
+      <w:proofErr w:type="spellEnd"/>
+      <w:r>
+        <w:t xml:space="preserve">] </w:t>
+      </w:r>
       <w:r>
         <w:rPr>
           <w:color w:val="AA0D91"/>
         </w:rPr>
-        <w:t>var</w:t>
-      </w:r>
-      <w:proofErr w:type="spellEnd"/>
-      <w:r>
-        <w:t xml:space="preserve"> story = </w:t>
-      </w:r>
-      <w:proofErr w:type="spellStart"/>
+        <w:t>as</w:t>
+      </w:r>
+      <w:r>
+        <w:t xml:space="preserve"> </w:t>
+      </w:r>
       <w:r>
         <w:rPr>
           <w:color w:val="3F6E74"/>
         </w:rPr>
-        <w:t>zombieStories</w:t>
+        <w:t>Story</w:t>
+      </w:r>
+    </w:p>
+    <w:p>
+      <w:pPr>
+        <w:pStyle w:val="code"/>
+      </w:pPr>
+      <w:r>
+        <w:t xml:space="preserve">   </w:t>
+      </w:r>
+      <w:r>
+        <w:t xml:space="preserve">} </w:t>
+      </w:r>
+      <w:r>
+        <w:rPr>
+          <w:color w:val="AA0D91"/>
+        </w:rPr>
+        <w:t>else</w:t>
+      </w:r>
+      <w:r>
+        <w:t xml:space="preserve"> {</w:t>
+      </w:r>
+    </w:p>
+    <w:p>
+      <w:pPr>
+        <w:pStyle w:val="code"/>
+      </w:pPr>
+      <w:r>
+        <w:t xml:space="preserve">     story = </w:t>
+      </w:r>
+      <w:proofErr w:type="spellStart"/>
+      <w:r>
+        <w:rPr>
+          <w:color w:val="3F6E74"/>
+        </w:rPr>
+        <w:t>vampireStories</w:t>
       </w:r>
       <w:proofErr w:type="spellEnd"/>
       <w:r>
@@ -4302,161 +4475,77 @@
         <w:pStyle w:val="code"/>
       </w:pPr>
       <w:r>
-        <w:t xml:space="preserve">  </w:t>
-      </w:r>
-      <w:r>
+        <w:t xml:space="preserve">   }</w:t>
+      </w:r>
+    </w:p>
+    <w:p>
+      <w:pPr>
+        <w:pStyle w:val="code"/>
+      </w:pPr>
+      <w:r>
+        <w:t xml:space="preserve">   </w:t>
+      </w:r>
+      <w:proofErr w:type="spellStart"/>
+      <w:r>
+        <w:t>cell.</w:t>
+      </w:r>
+      <w:r>
+        <w:rPr>
+          <w:color w:val="5C2699"/>
+        </w:rPr>
+        <w:t>textLabel</w:t>
+      </w:r>
+      <w:r>
+        <w:t>.</w:t>
+      </w:r>
+      <w:r>
+        <w:rPr>
+          <w:color w:val="5C2699"/>
+        </w:rPr>
+        <w:t>text</w:t>
+      </w:r>
+      <w:proofErr w:type="spellEnd"/>
+      <w:r>
+        <w:t xml:space="preserve"> = </w:t>
+      </w:r>
+      <w:proofErr w:type="spellStart"/>
+      <w:r>
+        <w:t>story.</w:t>
+      </w:r>
+      <w:r>
+        <w:rPr>
+          <w:color w:val="3F6E74"/>
+        </w:rPr>
+        <w:t>title</w:t>
+      </w:r>
+      <w:proofErr w:type="spellEnd"/>
+    </w:p>
+    <w:p>
+      <w:pPr>
+        <w:pStyle w:val="code"/>
         <w:rPr>
           <w:color w:val="AA0D91"/>
         </w:rPr>
-        <w:t>if</w:t>
-      </w:r>
-      <w:r>
-        <w:t xml:space="preserve"> </w:t>
-      </w:r>
-      <w:proofErr w:type="spellStart"/>
-      <w:r>
-        <w:t>indexPath.</w:t>
-      </w:r>
-      <w:r>
-        <w:rPr>
-          <w:color w:val="5C2699"/>
-        </w:rPr>
-        <w:t>section</w:t>
-      </w:r>
-      <w:proofErr w:type="spellEnd"/>
-      <w:r>
-        <w:t xml:space="preserve"> == </w:t>
-      </w:r>
-      <w:r>
-        <w:rPr>
-          <w:color w:val="1C00CF"/>
-        </w:rPr>
-        <w:t>1</w:t>
-      </w:r>
-      <w:r>
-        <w:t xml:space="preserve"> {</w:t>
-      </w:r>
-    </w:p>
-    <w:p>
-      <w:pPr>
-        <w:pStyle w:val="code"/>
-      </w:pPr>
-      <w:r>
-        <w:t xml:space="preserve">    story = </w:t>
-      </w:r>
-      <w:proofErr w:type="spellStart"/>
-      <w:r>
-        <w:rPr>
-          <w:color w:val="3F6E74"/>
-        </w:rPr>
-        <w:t>vampireStories</w:t>
-      </w:r>
-      <w:proofErr w:type="spellEnd"/>
-      <w:r>
-        <w:t>[</w:t>
-      </w:r>
-      <w:proofErr w:type="spellStart"/>
-      <w:r>
-        <w:t>indexPath.</w:t>
-      </w:r>
-      <w:r>
-        <w:rPr>
-          <w:color w:val="5C2699"/>
-        </w:rPr>
-        <w:t>row</w:t>
-      </w:r>
-      <w:proofErr w:type="spellEnd"/>
-      <w:r>
-        <w:t xml:space="preserve">] </w:t>
-      </w:r>
-      <w:r>
-        <w:rPr>
+      </w:pPr>
+      <w:r>
+        <w:rPr>
+          <w:rFonts w:ascii="Menlo Regular" w:hAnsi="Menlo Regular" w:cs="Menlo Regular"/>
+          <w:color w:val="000000"/>
+        </w:rPr>
+        <w:t xml:space="preserve">   </w:t>
+      </w:r>
+      <w:r>
+        <w:rPr>
+          <w:rFonts w:ascii="Menlo Regular" w:hAnsi="Menlo Regular" w:cs="Menlo Regular"/>
           <w:color w:val="AA0D91"/>
         </w:rPr>
-        <w:t>as</w:t>
-      </w:r>
-      <w:r>
-        <w:t xml:space="preserve"> </w:t>
-      </w:r>
-      <w:r>
-        <w:rPr>
-          <w:color w:val="3F6E74"/>
-        </w:rPr>
-        <w:t>Story</w:t>
-      </w:r>
-    </w:p>
-    <w:p>
-      <w:pPr>
-        <w:pStyle w:val="code"/>
-      </w:pPr>
-      <w:r>
-        <w:t xml:space="preserve">  }</w:t>
-      </w:r>
-    </w:p>
-    <w:p>
-      <w:pPr>
-        <w:pStyle w:val="code"/>
-      </w:pPr>
-      <w:r>
-        <w:t xml:space="preserve">  </w:t>
-      </w:r>
-      <w:proofErr w:type="spellStart"/>
-      <w:r>
-        <w:t>cell.</w:t>
-      </w:r>
-      <w:r>
-        <w:rPr>
-          <w:color w:val="5C2699"/>
-        </w:rPr>
-        <w:t>textLabel</w:t>
-      </w:r>
-      <w:r>
-        <w:t>.</w:t>
-      </w:r>
-      <w:r>
-        <w:rPr>
-          <w:color w:val="5C2699"/>
-        </w:rPr>
-        <w:t>text</w:t>
-      </w:r>
-      <w:proofErr w:type="spellEnd"/>
-      <w:r>
-        <w:t xml:space="preserve"> = </w:t>
-      </w:r>
-      <w:proofErr w:type="spellStart"/>
-      <w:r>
-        <w:t>story.</w:t>
-      </w:r>
-      <w:r>
-        <w:rPr>
-          <w:color w:val="3F6E74"/>
-        </w:rPr>
-        <w:t>title</w:t>
-      </w:r>
-      <w:proofErr w:type="spellEnd"/>
-    </w:p>
-    <w:p>
-      <w:pPr>
-        <w:pStyle w:val="code"/>
-      </w:pPr>
-      <w:r>
-        <w:t xml:space="preserve">    </w:t>
-      </w:r>
-    </w:p>
-    <w:p>
-      <w:pPr>
-        <w:pStyle w:val="code"/>
-      </w:pPr>
-      <w:r>
-        <w:t xml:space="preserve">  </w:t>
-      </w:r>
-      <w:r>
-        <w:rPr>
-          <w:color w:val="AA0D91"/>
-        </w:rPr>
         <w:t>return</w:t>
       </w:r>
       <w:r>
+        <w:rPr>
+          <w:rFonts w:ascii="Menlo Regular" w:hAnsi="Menlo Regular" w:cs="Menlo Regular"/>
+          <w:color w:val="000000"/>
+        </w:rPr>
         <w:t xml:space="preserve"> cell</w:t>
       </w:r>
     </w:p>
@@ -4508,6 +4597,7 @@
       <w:pPr>
         <w:pStyle w:val="Image"/>
       </w:pPr>
+      <w:bookmarkStart w:id="0" w:name="_GoBack"/>
       <w:r>
         <w:rPr>
           <w:noProof/>
@@ -4555,6 +4645,7 @@
         </w:drawing>
       </w:r>
     </w:p>
+    <w:bookmarkEnd w:id="0"/>
     <w:p>
       <w:r>
         <w:t xml:space="preserve">Select </w:t>
@@ -4922,11 +5013,48 @@
       <w:pPr>
         <w:pStyle w:val="code"/>
       </w:pPr>
-      <w:proofErr w:type="spellStart"/>
       <w:r>
         <w:rPr>
           <w:color w:val="AA0D91"/>
         </w:rPr>
+        <w:t>if</w:t>
+      </w:r>
+      <w:r>
+        <w:t xml:space="preserve"> </w:t>
+      </w:r>
+      <w:proofErr w:type="spellStart"/>
+      <w:r>
+        <w:rPr>
+          <w:color w:val="3F6E74"/>
+        </w:rPr>
+        <w:t>currentStory</w:t>
+      </w:r>
+      <w:proofErr w:type="spellEnd"/>
+      <w:r>
+        <w:t xml:space="preserve"> != </w:t>
+      </w:r>
+      <w:r>
+        <w:rPr>
+          <w:color w:val="AA0D91"/>
+        </w:rPr>
+        <w:t>nil</w:t>
+      </w:r>
+      <w:r>
+        <w:t xml:space="preserve"> {</w:t>
+      </w:r>
+    </w:p>
+    <w:p>
+      <w:pPr>
+        <w:pStyle w:val="code"/>
+      </w:pPr>
+      <w:r>
+        <w:t xml:space="preserve">  </w:t>
+      </w:r>
+      <w:proofErr w:type="spellStart"/>
+      <w:r>
+        <w:rPr>
+          <w:color w:val="AA0D91"/>
+        </w:rPr>
         <w:t>var</w:t>
       </w:r>
       <w:proofErr w:type="spellEnd"/>
@@ -4950,6 +5078,9 @@
         <w:pStyle w:val="code"/>
       </w:pPr>
       <w:r>
+        <w:t xml:space="preserve">  </w:t>
+      </w:r>
+      <w:r>
         <w:rPr>
           <w:color w:val="AA0D91"/>
         </w:rPr>
@@ -5004,7 +5135,10 @@
         <w:pStyle w:val="code"/>
       </w:pPr>
       <w:r>
-        <w:t xml:space="preserve">  image = </w:t>
+        <w:t xml:space="preserve">    </w:t>
+      </w:r>
+      <w:r>
+        <w:t xml:space="preserve">image = </w:t>
       </w:r>
       <w:proofErr w:type="spellStart"/>
       <w:r>
@@ -5015,25 +5149,335 @@
       </w:r>
       <w:proofErr w:type="spellEnd"/>
       <w:r>
+        <w:t xml:space="preserve">(named: </w:t>
+      </w:r>
+      <w:r>
+        <w:rPr>
+          <w:color w:val="C41A16"/>
+        </w:rPr>
+        <w:t>"zombies"</w:t>
+      </w:r>
+      <w:r>
+        <w:t>)</w:t>
+      </w:r>
+    </w:p>
+    <w:p>
+      <w:pPr>
+        <w:pStyle w:val="code"/>
+      </w:pPr>
+      <w:r>
+        <w:t xml:space="preserve">  </w:t>
+      </w:r>
+      <w:r>
+        <w:t xml:space="preserve">} </w:t>
+      </w:r>
+      <w:r>
+        <w:rPr>
+          <w:color w:val="AA0D91"/>
+        </w:rPr>
+        <w:t>else</w:t>
+      </w:r>
+      <w:r>
+        <w:t xml:space="preserve"> {</w:t>
+      </w:r>
+    </w:p>
+    <w:p>
+      <w:pPr>
+        <w:pStyle w:val="code"/>
+      </w:pPr>
+      <w:r>
+        <w:t xml:space="preserve">    </w:t>
+      </w:r>
+      <w:r>
+        <w:t xml:space="preserve">image = </w:t>
+      </w:r>
+      <w:proofErr w:type="spellStart"/>
+      <w:r>
+        <w:rPr>
+          <w:color w:val="5C2699"/>
+        </w:rPr>
+        <w:t>UIImage</w:t>
+      </w:r>
+      <w:proofErr w:type="spellEnd"/>
+      <w:r>
+        <w:t xml:space="preserve">(named: </w:t>
+      </w:r>
+      <w:r>
+        <w:rPr>
+          <w:color w:val="C41A16"/>
+        </w:rPr>
+        <w:t>"vampires"</w:t>
+      </w:r>
+      <w:r>
+        <w:t>)</w:t>
+      </w:r>
+    </w:p>
+    <w:p>
+      <w:pPr>
+        <w:pStyle w:val="code"/>
+      </w:pPr>
+      <w:r>
+        <w:t xml:space="preserve">  </w:t>
+      </w:r>
+      <w:r>
+        <w:t>}</w:t>
+      </w:r>
+    </w:p>
+    <w:p>
+      <w:pPr>
+        <w:pStyle w:val="code"/>
+      </w:pPr>
+      <w:r>
+        <w:t xml:space="preserve">  </w:t>
+      </w:r>
+      <w:proofErr w:type="spellStart"/>
+      <w:r>
+        <w:rPr>
+          <w:color w:val="3F6E74"/>
+        </w:rPr>
+        <w:t>backgroundImage</w:t>
+      </w:r>
+      <w:r>
+        <w:t>.</w:t>
+      </w:r>
+      <w:r>
+        <w:rPr>
+          <w:color w:val="5C2699"/>
+        </w:rPr>
+        <w:t>image</w:t>
+      </w:r>
+      <w:proofErr w:type="spellEnd"/>
+      <w:r>
+        <w:t xml:space="preserve"> = image</w:t>
+      </w:r>
+    </w:p>
+    <w:p>
+      <w:pPr>
+        <w:pStyle w:val="code"/>
+      </w:pPr>
+      <w:r>
+        <w:t>}</w:t>
+      </w:r>
+    </w:p>
+    <w:p>
+      <w:r>
+        <w:t xml:space="preserve">Finally replace </w:t>
+      </w:r>
+      <w:proofErr w:type="spellStart"/>
+      <w:r>
+        <w:rPr>
+          <w:rStyle w:val="codeinline"/>
+        </w:rPr>
+        <w:t>populateStory</w:t>
+      </w:r>
+      <w:proofErr w:type="spellEnd"/>
+      <w:r>
+        <w:rPr>
+          <w:rStyle w:val="codeinline"/>
+        </w:rPr>
+        <w:t>()</w:t>
+      </w:r>
+      <w:r>
+        <w:t xml:space="preserve"> with the following code:</w:t>
+      </w:r>
+    </w:p>
+    <w:p>
+      <w:pPr>
+        <w:pStyle w:val="code"/>
+      </w:pPr>
+      <w:proofErr w:type="spellStart"/>
+      <w:r>
+        <w:rPr>
+          <w:color w:val="AA0D91"/>
+        </w:rPr>
+        <w:t>func</w:t>
+      </w:r>
+      <w:proofErr w:type="spellEnd"/>
+      <w:r>
+        <w:t xml:space="preserve"> </w:t>
+      </w:r>
+      <w:proofErr w:type="spellStart"/>
+      <w:r>
+        <w:t>populateStory</w:t>
+      </w:r>
+      <w:proofErr w:type="spellEnd"/>
+      <w:r>
+        <w:t>() {</w:t>
+      </w:r>
+    </w:p>
+    <w:p>
+      <w:pPr>
+        <w:pStyle w:val="code"/>
+      </w:pPr>
+      <w:r>
+        <w:rPr>
+          <w:color w:val="AA0D91"/>
+        </w:rPr>
+        <w:t xml:space="preserve">  if</w:t>
+      </w:r>
+      <w:r>
+        <w:t xml:space="preserve"> </w:t>
+      </w:r>
+      <w:proofErr w:type="spellStart"/>
+      <w:r>
+        <w:rPr>
+          <w:color w:val="3F6E74"/>
+        </w:rPr>
+        <w:t>currentStory</w:t>
+      </w:r>
+      <w:proofErr w:type="spellEnd"/>
+      <w:r>
+        <w:t xml:space="preserve"> != </w:t>
+      </w:r>
+      <w:r>
+        <w:rPr>
+          <w:color w:val="AA0D91"/>
+        </w:rPr>
+        <w:t>nil</w:t>
+      </w:r>
+      <w:r>
+        <w:t xml:space="preserve"> {</w:t>
+      </w:r>
+    </w:p>
+    <w:p>
+      <w:pPr>
+        <w:pStyle w:val="code"/>
+      </w:pPr>
+      <w:r>
+        <w:t xml:space="preserve">    </w:t>
+      </w:r>
+      <w:r>
+        <w:rPr>
+          <w:color w:val="3F6E74"/>
+        </w:rPr>
+        <w:t>currentStory</w:t>
+      </w:r>
+      <w:r>
+        <w:t>?.</w:t>
+      </w:r>
+      <w:r>
+        <w:rPr>
+          <w:color w:val="3F6E74"/>
+        </w:rPr>
+        <w:t>name</w:t>
+      </w:r>
+      <w:r>
+        <w:t xml:space="preserve"> = </w:t>
+      </w:r>
+      <w:r>
+        <w:rPr>
+          <w:color w:val="3F6E74"/>
+        </w:rPr>
+        <w:t>textField1</w:t>
+      </w:r>
+      <w:r>
+        <w:t>.</w:t>
+      </w:r>
+      <w:r>
+        <w:rPr>
+          <w:color w:val="5C2699"/>
+        </w:rPr>
+        <w:t>text</w:t>
+      </w:r>
+    </w:p>
+    <w:p>
+      <w:pPr>
+        <w:pStyle w:val="code"/>
+      </w:pPr>
+      <w:r>
+        <w:t xml:space="preserve">    </w:t>
+      </w:r>
+      <w:proofErr w:type="spellStart"/>
+      <w:r>
+        <w:rPr>
+          <w:color w:val="3F6E74"/>
+        </w:rPr>
+        <w:t>currentStory</w:t>
+      </w:r>
+      <w:proofErr w:type="spellEnd"/>
+      <w:r>
+        <w:t>?.</w:t>
+      </w:r>
+      <w:r>
+        <w:rPr>
+          <w:color w:val="3F6E74"/>
+        </w:rPr>
+        <w:t>verb</w:t>
+      </w:r>
+      <w:r>
+        <w:t xml:space="preserve"> = </w:t>
+      </w:r>
+      <w:r>
+        <w:rPr>
+          <w:color w:val="3F6E74"/>
+        </w:rPr>
+        <w:t>textField2</w:t>
+      </w:r>
+      <w:r>
+        <w:t>.</w:t>
+      </w:r>
+      <w:r>
+        <w:rPr>
+          <w:color w:val="5C2699"/>
+        </w:rPr>
+        <w:t>text</w:t>
+      </w:r>
+    </w:p>
+    <w:p>
+      <w:pPr>
+        <w:pStyle w:val="code"/>
+      </w:pPr>
+      <w:r>
+        <w:t xml:space="preserve">    </w:t>
+      </w:r>
+      <w:proofErr w:type="spellStart"/>
+      <w:r>
+        <w:rPr>
+          <w:color w:val="3F6E74"/>
+        </w:rPr>
+        <w:t>currentStory</w:t>
+      </w:r>
+      <w:proofErr w:type="spellEnd"/>
+      <w:r>
+        <w:t>?.</w:t>
+      </w:r>
+      <w:r>
+        <w:rPr>
+          <w:color w:val="3F6E74"/>
+        </w:rPr>
+        <w:t>number</w:t>
+      </w:r>
+      <w:r>
+        <w:t xml:space="preserve"> = </w:t>
+      </w:r>
+      <w:proofErr w:type="spellStart"/>
+      <w:r>
+        <w:rPr>
+          <w:color w:val="5C2699"/>
+        </w:rPr>
+        <w:t>Int</w:t>
+      </w:r>
+      <w:proofErr w:type="spellEnd"/>
+      <w:r>
         <w:t>(</w:t>
       </w:r>
       <w:proofErr w:type="spellStart"/>
       <w:r>
-        <w:t>named:</w:t>
-      </w:r>
-      <w:r>
-        <w:rPr>
-          <w:color w:val="C41A16"/>
-        </w:rPr>
-        <w:t>"zombies</w:t>
-      </w:r>
-      <w:proofErr w:type="spellEnd"/>
-      <w:r>
-        <w:rPr>
-          <w:color w:val="C41A16"/>
-        </w:rPr>
-        <w:t>"</w:t>
-      </w:r>
+        <w:rPr>
+          <w:color w:val="3F6E74"/>
+        </w:rPr>
+        <w:t>sliderControl</w:t>
+      </w:r>
+      <w:r>
+        <w:t>.</w:t>
+      </w:r>
+      <w:r>
+        <w:rPr>
+          <w:color w:val="5C2699"/>
+        </w:rPr>
+        <w:t>value</w:t>
+      </w:r>
+      <w:proofErr w:type="spellEnd"/>
       <w:r>
         <w:t>)</w:t>
       </w:r>
@@ -5043,105 +5487,124 @@
         <w:pStyle w:val="code"/>
       </w:pPr>
       <w:r>
-        <w:t xml:space="preserve">} </w:t>
-      </w:r>
+        <w:t xml:space="preserve">    </w:t>
+      </w:r>
+      <w:proofErr w:type="spellStart"/>
+      <w:r>
+        <w:rPr>
+          <w:color w:val="3F6E74"/>
+        </w:rPr>
+        <w:t>textview</w:t>
+      </w:r>
+      <w:r>
+        <w:t>.</w:t>
+      </w:r>
+      <w:r>
+        <w:rPr>
+          <w:color w:val="5C2699"/>
+        </w:rPr>
+        <w:t>text</w:t>
+      </w:r>
+      <w:proofErr w:type="spellEnd"/>
+      <w:r>
+        <w:t xml:space="preserve"> = </w:t>
+      </w:r>
+      <w:proofErr w:type="spellStart"/>
+      <w:r>
+        <w:rPr>
+          <w:color w:val="3F6E74"/>
+        </w:rPr>
+        <w:t>currentStory</w:t>
+      </w:r>
+      <w:proofErr w:type="spellEnd"/>
+      <w:r>
+        <w:t>?.</w:t>
+      </w:r>
+      <w:proofErr w:type="spellStart"/>
+      <w:r>
+        <w:rPr>
+          <w:color w:val="26474B"/>
+        </w:rPr>
+        <w:t>generateStory</w:t>
+      </w:r>
+      <w:proofErr w:type="spellEnd"/>
+      <w:r>
+        <w:t>(</w:t>
+      </w:r>
+      <w:proofErr w:type="spellStart"/>
+      <w:r>
+        <w:rPr>
+          <w:color w:val="3F6E74"/>
+        </w:rPr>
+        <w:t>switchControl</w:t>
+      </w:r>
+      <w:r>
+        <w:t>.</w:t>
+      </w:r>
+      <w:r>
+        <w:rPr>
+          <w:color w:val="5C2699"/>
+        </w:rPr>
+        <w:t>on</w:t>
+      </w:r>
+      <w:proofErr w:type="spellEnd"/>
+      <w:r>
+        <w:t>)</w:t>
+      </w:r>
+    </w:p>
+    <w:p>
+      <w:pPr>
+        <w:pStyle w:val="code"/>
+      </w:pPr>
+      <w:r>
+        <w:t xml:space="preserve">  }</w:t>
+      </w:r>
+    </w:p>
+    <w:p>
+      <w:pPr>
+        <w:pStyle w:val="code"/>
+      </w:pPr>
+      <w:r>
+        <w:t>}</w:t>
+      </w:r>
+    </w:p>
+    <w:p>
+      <w:pPr>
+        <w:pStyle w:val="Heading2"/>
+      </w:pPr>
+      <w:r>
+        <w:t>Step 3: Pass the Data between your View Controllers</w:t>
+      </w:r>
+    </w:p>
+    <w:p>
+      <w:r>
+        <w:t xml:space="preserve">Finally, pass the Story object between View Controllers. Open </w:t>
+      </w:r>
+      <w:proofErr w:type="spellStart"/>
+      <w:r>
+        <w:rPr>
+          <w:b/>
+        </w:rPr>
+        <w:t>StorySelectionViewController.swift</w:t>
+      </w:r>
+      <w:proofErr w:type="spellEnd"/>
+      <w:r>
+        <w:t xml:space="preserve"> and add the following code.</w:t>
+      </w:r>
+    </w:p>
+    <w:p>
+      <w:pPr>
+        <w:pStyle w:val="code"/>
+      </w:pPr>
       <w:r>
         <w:rPr>
           <w:color w:val="AA0D91"/>
         </w:rPr>
-        <w:t>else</w:t>
-      </w:r>
-      <w:r>
-        <w:t xml:space="preserve"> {</w:t>
-      </w:r>
-    </w:p>
-    <w:p>
-      <w:pPr>
-        <w:pStyle w:val="code"/>
-      </w:pPr>
-      <w:r>
-        <w:t xml:space="preserve">  image = </w:t>
-      </w:r>
-      <w:proofErr w:type="spellStart"/>
-      <w:r>
-        <w:rPr>
-          <w:color w:val="5C2699"/>
-        </w:rPr>
-        <w:t>UIImage</w:t>
-      </w:r>
-      <w:proofErr w:type="spellEnd"/>
-      <w:r>
-        <w:t xml:space="preserve">(named: </w:t>
-      </w:r>
-      <w:r>
-        <w:rPr>
-          <w:color w:val="C41A16"/>
-        </w:rPr>
-        <w:t>"vampires"</w:t>
-      </w:r>
-      <w:r>
-        <w:t>)</w:t>
-      </w:r>
-    </w:p>
-    <w:p>
-      <w:pPr>
-        <w:pStyle w:val="code"/>
-      </w:pPr>
-      <w:r>
-        <w:t>}</w:t>
-      </w:r>
-    </w:p>
-    <w:p>
-      <w:pPr>
-        <w:pStyle w:val="code"/>
-      </w:pPr>
-      <w:proofErr w:type="spellStart"/>
-      <w:r>
-        <w:rPr>
-          <w:color w:val="3F6E74"/>
-        </w:rPr>
-        <w:t>backgroundImage</w:t>
-      </w:r>
-      <w:r>
-        <w:t>.</w:t>
-      </w:r>
-      <w:r>
-        <w:rPr>
-          <w:color w:val="5C2699"/>
-        </w:rPr>
-        <w:t>image</w:t>
-      </w:r>
-      <w:proofErr w:type="spellEnd"/>
-      <w:r>
-        <w:t xml:space="preserve"> = image</w:t>
-      </w:r>
-    </w:p>
-    <w:p>
-      <w:r>
-        <w:t xml:space="preserve">Finally replace </w:t>
-      </w:r>
-      <w:proofErr w:type="spellStart"/>
-      <w:r>
-        <w:rPr>
-          <w:rStyle w:val="codeinline"/>
-        </w:rPr>
-        <w:t>populateStory</w:t>
-      </w:r>
-      <w:proofErr w:type="spellEnd"/>
-      <w:r>
-        <w:rPr>
-          <w:rStyle w:val="codeinline"/>
-        </w:rPr>
-        <w:t>()</w:t>
-      </w:r>
-      <w:r>
-        <w:t xml:space="preserve"> with the following code:</w:t>
-      </w:r>
-    </w:p>
-    <w:p>
-      <w:pPr>
-        <w:pStyle w:val="code"/>
-      </w:pPr>
+        <w:t>override</w:t>
+      </w:r>
+      <w:r>
+        <w:t xml:space="preserve"> </w:t>
+      </w:r>
       <w:proofErr w:type="spellStart"/>
       <w:r>
         <w:rPr>
@@ -5155,332 +5618,7 @@
       </w:r>
       <w:proofErr w:type="spellStart"/>
       <w:r>
-        <w:t>populateStory</w:t>
-      </w:r>
-      <w:proofErr w:type="spellEnd"/>
-      <w:r>
-        <w:t>() {</w:t>
-      </w:r>
-    </w:p>
-    <w:p>
-      <w:pPr>
-        <w:pStyle w:val="code"/>
-      </w:pPr>
-      <w:r>
-        <w:rPr>
-          <w:color w:val="AA0D91"/>
-        </w:rPr>
-        <w:t xml:space="preserve">  if</w:t>
-      </w:r>
-      <w:r>
-        <w:t xml:space="preserve"> </w:t>
-      </w:r>
-      <w:proofErr w:type="spellStart"/>
-      <w:r>
-        <w:rPr>
-          <w:color w:val="3F6E74"/>
-        </w:rPr>
-        <w:t>currentStory</w:t>
-      </w:r>
-      <w:proofErr w:type="spellEnd"/>
-      <w:r>
-        <w:t xml:space="preserve"> != </w:t>
-      </w:r>
-      <w:r>
-        <w:rPr>
-          <w:color w:val="AA0D91"/>
-        </w:rPr>
-        <w:t>nil</w:t>
-      </w:r>
-      <w:r>
-        <w:t xml:space="preserve"> {</w:t>
-      </w:r>
-    </w:p>
-    <w:p>
-      <w:pPr>
-        <w:pStyle w:val="code"/>
-      </w:pPr>
-      <w:r>
-        <w:t xml:space="preserve">    </w:t>
-      </w:r>
-      <w:r>
-        <w:rPr>
-          <w:color w:val="3F6E74"/>
-        </w:rPr>
-        <w:t>currentStory</w:t>
-      </w:r>
-      <w:r>
-        <w:t>?.</w:t>
-      </w:r>
-      <w:r>
-        <w:rPr>
-          <w:color w:val="3F6E74"/>
-        </w:rPr>
-        <w:t>name</w:t>
-      </w:r>
-      <w:r>
-        <w:t xml:space="preserve"> = </w:t>
-      </w:r>
-      <w:r>
-        <w:rPr>
-          <w:color w:val="3F6E74"/>
-        </w:rPr>
-        <w:t>textField1</w:t>
-      </w:r>
-      <w:r>
-        <w:t>.</w:t>
-      </w:r>
-      <w:r>
-        <w:rPr>
-          <w:color w:val="5C2699"/>
-        </w:rPr>
-        <w:t>text</w:t>
-      </w:r>
-    </w:p>
-    <w:p>
-      <w:pPr>
-        <w:pStyle w:val="code"/>
-      </w:pPr>
-      <w:r>
-        <w:t xml:space="preserve">    </w:t>
-      </w:r>
-      <w:proofErr w:type="spellStart"/>
-      <w:r>
-        <w:rPr>
-          <w:color w:val="3F6E74"/>
-        </w:rPr>
-        <w:t>currentStory</w:t>
-      </w:r>
-      <w:proofErr w:type="spellEnd"/>
-      <w:r>
-        <w:t>?.</w:t>
-      </w:r>
-      <w:r>
-        <w:rPr>
-          <w:color w:val="3F6E74"/>
-        </w:rPr>
-        <w:t>verb</w:t>
-      </w:r>
-      <w:r>
-        <w:t xml:space="preserve"> = </w:t>
-      </w:r>
-      <w:r>
-        <w:rPr>
-          <w:color w:val="3F6E74"/>
-        </w:rPr>
-        <w:t>textField2</w:t>
-      </w:r>
-      <w:r>
-        <w:t>.</w:t>
-      </w:r>
-      <w:r>
-        <w:rPr>
-          <w:color w:val="5C2699"/>
-        </w:rPr>
-        <w:t>text</w:t>
-      </w:r>
-    </w:p>
-    <w:p>
-      <w:pPr>
-        <w:pStyle w:val="code"/>
-      </w:pPr>
-      <w:r>
-        <w:t xml:space="preserve">    </w:t>
-      </w:r>
-      <w:proofErr w:type="spellStart"/>
-      <w:r>
-        <w:rPr>
-          <w:color w:val="3F6E74"/>
-        </w:rPr>
-        <w:t>currentStory</w:t>
-      </w:r>
-      <w:proofErr w:type="spellEnd"/>
-      <w:r>
-        <w:t>?.</w:t>
-      </w:r>
-      <w:r>
-        <w:rPr>
-          <w:color w:val="3F6E74"/>
-        </w:rPr>
-        <w:t>number</w:t>
-      </w:r>
-      <w:r>
-        <w:t xml:space="preserve"> = </w:t>
-      </w:r>
-      <w:proofErr w:type="spellStart"/>
-      <w:r>
-        <w:rPr>
-          <w:color w:val="5C2699"/>
-        </w:rPr>
-        <w:t>Int</w:t>
-      </w:r>
-      <w:proofErr w:type="spellEnd"/>
-      <w:r>
-        <w:t>(</w:t>
-      </w:r>
-      <w:proofErr w:type="spellStart"/>
-      <w:r>
-        <w:rPr>
-          <w:color w:val="3F6E74"/>
-        </w:rPr>
-        <w:t>sliderControl</w:t>
-      </w:r>
-      <w:r>
-        <w:t>.</w:t>
-      </w:r>
-      <w:r>
-        <w:rPr>
-          <w:color w:val="5C2699"/>
-        </w:rPr>
-        <w:t>value</w:t>
-      </w:r>
-      <w:proofErr w:type="spellEnd"/>
-      <w:r>
-        <w:t>)</w:t>
-      </w:r>
-    </w:p>
-    <w:p>
-      <w:pPr>
-        <w:pStyle w:val="code"/>
-      </w:pPr>
-      <w:r>
-        <w:t xml:space="preserve">    </w:t>
-      </w:r>
-      <w:proofErr w:type="spellStart"/>
-      <w:r>
-        <w:rPr>
-          <w:color w:val="3F6E74"/>
-        </w:rPr>
-        <w:t>textview</w:t>
-      </w:r>
-      <w:r>
-        <w:t>.</w:t>
-      </w:r>
-      <w:r>
-        <w:rPr>
-          <w:color w:val="5C2699"/>
-        </w:rPr>
-        <w:t>text</w:t>
-      </w:r>
-      <w:proofErr w:type="spellEnd"/>
-      <w:r>
-        <w:t xml:space="preserve"> = </w:t>
-      </w:r>
-      <w:proofErr w:type="spellStart"/>
-      <w:r>
-        <w:rPr>
-          <w:color w:val="3F6E74"/>
-        </w:rPr>
-        <w:t>currentStory</w:t>
-      </w:r>
-      <w:proofErr w:type="spellEnd"/>
-      <w:r>
-        <w:t>?.</w:t>
-      </w:r>
-      <w:proofErr w:type="spellStart"/>
-      <w:r>
-        <w:rPr>
-          <w:color w:val="26474B"/>
-        </w:rPr>
-        <w:t>generateStory</w:t>
-      </w:r>
-      <w:proofErr w:type="spellEnd"/>
-      <w:r>
-        <w:t>(</w:t>
-      </w:r>
-      <w:proofErr w:type="spellStart"/>
-      <w:r>
-        <w:rPr>
-          <w:color w:val="3F6E74"/>
-        </w:rPr>
-        <w:t>switchControl</w:t>
-      </w:r>
-      <w:r>
-        <w:t>.</w:t>
-      </w:r>
-      <w:r>
-        <w:rPr>
-          <w:color w:val="5C2699"/>
-        </w:rPr>
-        <w:t>on</w:t>
-      </w:r>
-      <w:proofErr w:type="spellEnd"/>
-      <w:r>
-        <w:t>)</w:t>
-      </w:r>
-    </w:p>
-    <w:p>
-      <w:pPr>
-        <w:pStyle w:val="code"/>
-      </w:pPr>
-      <w:r>
-        <w:t xml:space="preserve">  }</w:t>
-      </w:r>
-    </w:p>
-    <w:p>
-      <w:pPr>
-        <w:pStyle w:val="code"/>
-      </w:pPr>
-      <w:r>
-        <w:t>}</w:t>
-      </w:r>
-    </w:p>
-    <w:p>
-      <w:pPr>
-        <w:pStyle w:val="Heading2"/>
-      </w:pPr>
-      <w:r>
-        <w:t>Step 3: Pass the Data between your View Controllers</w:t>
-      </w:r>
-    </w:p>
-    <w:p>
-      <w:r>
-        <w:t xml:space="preserve">Finally, pass the Story object between View Controllers. Open </w:t>
-      </w:r>
-      <w:proofErr w:type="spellStart"/>
-      <w:r>
-        <w:rPr>
-          <w:b/>
-        </w:rPr>
-        <w:t>StorySelectionViewController.swift</w:t>
-      </w:r>
-      <w:proofErr w:type="spellEnd"/>
-      <w:r>
-        <w:t xml:space="preserve"> and add the following code.</w:t>
-      </w:r>
-    </w:p>
-    <w:p>
-      <w:pPr>
-        <w:pStyle w:val="code"/>
-      </w:pPr>
-      <w:r>
-        <w:rPr>
-          <w:color w:val="AA0D91"/>
-        </w:rPr>
-        <w:t>override</w:t>
-      </w:r>
-      <w:r>
-        <w:t xml:space="preserve"> </w:t>
-      </w:r>
-      <w:proofErr w:type="spellStart"/>
-      <w:r>
-        <w:rPr>
-          <w:color w:val="AA0D91"/>
-        </w:rPr>
-        <w:t>func</w:t>
-      </w:r>
-      <w:proofErr w:type="spellEnd"/>
-      <w:r>
-        <w:t xml:space="preserve"> </w:t>
-      </w:r>
-      <w:proofErr w:type="spellStart"/>
-      <w:r>
-        <w:t>prepareFo</w:t>
-      </w:r>
-      <w:bookmarkStart w:id="0" w:name="_GoBack"/>
-      <w:bookmarkEnd w:id="0"/>
-      <w:r>
-        <w:t>rSegue</w:t>
+        <w:t>prepareForSegue</w:t>
       </w:r>
       <w:proofErr w:type="spellEnd"/>
       <w:r>
@@ -5958,6 +6096,7 @@
         <w:temporary/>
         <w:showingPlcHdr/>
       </w:sdtPr>
+      <w:sdtEndPr/>
       <w:sdtContent>
         <w:r>
           <w:t>[Type text]</w:t>
@@ -5976,6 +6115,7 @@
         <w:temporary/>
         <w:showingPlcHdr/>
       </w:sdtPr>
+      <w:sdtEndPr/>
       <w:sdtContent>
         <w:r>
           <w:t>[Type text]</w:t>
@@ -5994,6 +6134,7 @@
         <w:temporary/>
         <w:showingPlcHdr/>
       </w:sdtPr>
+      <w:sdtEndPr/>
       <w:sdtContent>
         <w:r>
           <w:t>[Type text]</w:t>
@@ -7166,6 +7307,7 @@
   <w:style w:type="character" w:default="1" w:styleId="DefaultParagraphFont">
     <w:name w:val="Default Paragraph Font"/>
     <w:uiPriority w:val="1"/>
+    <w:semiHidden/>
     <w:unhideWhenUsed/>
   </w:style>
   <w:style w:type="table" w:default="1" w:styleId="TableNormal">
@@ -8730,6 +8872,7 @@
   <w:style w:type="character" w:default="1" w:styleId="DefaultParagraphFont">
     <w:name w:val="Default Paragraph Font"/>
     <w:uiPriority w:val="1"/>
+    <w:semiHidden/>
     <w:unhideWhenUsed/>
   </w:style>
   <w:style w:type="table" w:default="1" w:styleId="TableNormal">
@@ -10152,7 +10295,7 @@
     <w:charset w:val="4E"/>
     <w:family w:val="auto"/>
     <w:pitch w:val="variable"/>
-    <w:sig w:usb0="00000001" w:usb1="08070000" w:usb2="00000010" w:usb3="00000000" w:csb0="00020000" w:csb1="00000000"/>
+    <w:sig w:usb0="E00002FF" w:usb1="6AC7FDFB" w:usb2="00000012" w:usb3="00000000" w:csb0="0002009F" w:csb1="00000000"/>
   </w:font>
   <w:font w:name="Verdana">
     <w:panose1 w:val="020B0604030504040204"/>
@@ -10172,7 +10315,7 @@
     <w:charset w:val="4E"/>
     <w:family w:val="auto"/>
     <w:pitch w:val="variable"/>
-    <w:sig w:usb0="00000001" w:usb1="08070000" w:usb2="00000010" w:usb3="00000000" w:csb0="00020000" w:csb1="00000000"/>
+    <w:sig w:usb0="E00002FF" w:usb1="6AC7FDFB" w:usb2="00000012" w:usb3="00000000" w:csb0="0002009F" w:csb1="00000000"/>
   </w:font>
   <w:font w:name="Calibri">
     <w:panose1 w:val="020F0502020204030204"/>
@@ -11200,20 +11343,8 @@
 <b:Sources xmlns:b="http://schemas.openxmlformats.org/officeDocument/2006/bibliography" xmlns="http://schemas.openxmlformats.org/officeDocument/2006/bibliography" SelectedStyle="/APA.XSL" StyleName="APA"/>
 </file>
 
-<file path=customXml/item2.xml><?xml version="1.0" encoding="utf-8"?>
-<b:Sources xmlns:b="http://schemas.openxmlformats.org/officeDocument/2006/bibliography" xmlns="http://schemas.openxmlformats.org/officeDocument/2006/bibliography" SelectedStyle="/APA.XSL" StyleName="APA"/>
-</file>
-
 <file path=customXml/itemProps1.xml><?xml version="1.0" encoding="utf-8"?>
-<ds:datastoreItem xmlns:ds="http://schemas.openxmlformats.org/officeDocument/2006/customXml" ds:itemID="{B4C016B4-6514-2942-B2B4-06EA13F634E6}">
-  <ds:schemaRefs>
-    <ds:schemaRef ds:uri="http://schemas.openxmlformats.org/officeDocument/2006/bibliography"/>
-  </ds:schemaRefs>
-</ds:datastoreItem>
-</file>
-
-<file path=customXml/itemProps2.xml><?xml version="1.0" encoding="utf-8"?>
-<ds:datastoreItem xmlns:ds="http://schemas.openxmlformats.org/officeDocument/2006/customXml" ds:itemID="{BC568F40-855D-8A45-BA27-6AC8109B4B01}">
+<ds:datastoreItem xmlns:ds="http://schemas.openxmlformats.org/officeDocument/2006/customXml" ds:itemID="{29EDD68E-7F58-D24C-91BA-552CF0B36B7D}">
   <ds:schemaRefs>
     <ds:schemaRef ds:uri="http://schemas.openxmlformats.org/officeDocument/2006/bibliography"/>
   </ds:schemaRefs>

</xml_diff>